<commit_message>
updating branch word document
</commit_message>
<xml_diff>
--- a/Git Flow Branch Documents.docx
+++ b/Git Flow Branch Documents.docx
@@ -23,17 +23,8 @@
           <w:b/>
           <w:bCs/>
         </w:rPr>
-        <w:t>Red-</w:t>
-      </w:r>
-      <w:proofErr w:type="spellStart"/>
-      <w:r>
-        <w:rPr>
-          <w:b/>
-          <w:bCs/>
-        </w:rPr>
-        <w:t>ProjectHub</w:t>
-      </w:r>
-      <w:proofErr w:type="spellEnd"/>
+        <w:t>Red-ProjectHub</w:t>
+      </w:r>
     </w:p>
     <w:p>
       <w:pPr>
@@ -70,15 +61,7 @@
         </w:numPr>
       </w:pPr>
       <w:r>
-        <w:t xml:space="preserve">Create repository folder of main branch: git clone &lt;copy </w:t>
-      </w:r>
-      <w:proofErr w:type="spellStart"/>
-      <w:r>
-        <w:t>ssh</w:t>
-      </w:r>
-      <w:proofErr w:type="spellEnd"/>
-      <w:r>
-        <w:t xml:space="preserve"> key&gt;</w:t>
+        <w:t>Create repository folder of main branch: git clone &lt;copy ssh key&gt;</w:t>
       </w:r>
     </w:p>
     <w:p>
@@ -130,6 +113,18 @@
       </w:r>
       <w:r>
         <w:t>git branch</w:t>
+      </w:r>
+    </w:p>
+    <w:p>
+      <w:pPr>
+        <w:pStyle w:val="ListParagraph"/>
+        <w:numPr>
+          <w:ilvl w:val="0"/>
+          <w:numId w:val="2"/>
+        </w:numPr>
+      </w:pPr>
+      <w:r>
+        <w:t>Get latest updates from main branch into individual branch: git pull origin main</w:t>
       </w:r>
     </w:p>
     <w:p>

</xml_diff>